<commit_message>
update table for star schema
</commit_message>
<xml_diff>
--- a/confusion matrix interpretation.docx
+++ b/confusion matrix interpretation.docx
@@ -35,7 +35,7 @@
     <w:p>
       <w:r>
         <w:pict w14:anchorId="7ECFC8C0">
-          <v:rect id="_x0000_i1031" style="width:0;height:1.5pt" o:hralign="center" o:hrstd="t" o:hr="t" fillcolor="#a0a0a0" stroked="f"/>
+          <v:rect id="_x0000_i1025" style="width:0;height:1.5pt" o:hralign="center" o:hrstd="t" o:hr="t" fillcolor="#a0a0a0" stroked="f"/>
         </w:pict>
       </w:r>
     </w:p>
@@ -294,7 +294,25 @@
         <w:t>Future Work - Feature Engineering:</w:t>
       </w:r>
       <w:r>
-        <w:t xml:space="preserve"> To improve the model's ability to separate openers from non-engagers, the next step would be to investigate new features. Are there subtle signals in the email_bodies or email_subjects that could help? Could the seniority or organization_industry provide a better distinction? This is where you can fine-tune the model further in the future.</w:t>
+        <w:t xml:space="preserve"> To improve the model's ability to separate openers from non-engagers, the next step would be to investigate new features. Are there subtle signals in the email_bodies or email_subjects that could help? Could the seniority or organization_industry provide a better distinction? This is where </w:t>
+      </w:r>
+      <w:r>
+        <w:t>the model</w:t>
+      </w:r>
+      <w:r>
+        <w:t xml:space="preserve"> can </w:t>
+      </w:r>
+      <w:r>
+        <w:t xml:space="preserve">be </w:t>
+      </w:r>
+      <w:r>
+        <w:t>fine-tune</w:t>
+      </w:r>
+      <w:r>
+        <w:t>d</w:t>
+      </w:r>
+      <w:r>
+        <w:t xml:space="preserve"> further in the future.</w:t>
       </w:r>
     </w:p>
     <w:p>
@@ -1516,6 +1534,7 @@
   <w:style w:type="character" w:default="1" w:styleId="DefaultParagraphFont">
     <w:name w:val="Default Paragraph Font"/>
     <w:uiPriority w:val="1"/>
+    <w:semiHidden/>
     <w:unhideWhenUsed/>
   </w:style>
   <w:style w:type="table" w:default="1" w:styleId="TableNormal">

</xml_diff>